<commit_message>
đm nát não :'(
</commit_message>
<xml_diff>
--- a/KH_HUE_T07_SequenceDiagram_v2.0/KH_HUE_T07_BuiHuuQuy_ChinhSuaSanPham_SequenceDiagram_v2.0.docx
+++ b/KH_HUE_T07_SequenceDiagram_v2.0/KH_HUE_T07_BuiHuuQuy_ChinhSuaSanPham_SequenceDiagram_v2.0.docx
@@ -10,7 +10,7 @@
         </w:rPr>
         <w:drawing>
           <wp:inline distT="0" distB="0" distL="0" distR="0" wp14:anchorId="3175A11D" wp14:editId="2658A93C">
-            <wp:extent cx="5629275" cy="3933607"/>
+            <wp:extent cx="5640756" cy="3360631"/>
             <wp:effectExtent l="0" t="0" r="0" b="0"/>
             <wp:docPr id="1" name="Picture 1"/>
             <wp:cNvGraphicFramePr>
@@ -38,7 +38,7 @@
                   <pic:spPr>
                     <a:xfrm>
                       <a:off x="0" y="0"/>
-                      <a:ext cx="5640756" cy="3941630"/>
+                      <a:ext cx="5640756" cy="3360631"/>
                     </a:xfrm>
                     <a:prstGeom prst="rect">
                       <a:avLst/>
@@ -804,6 +804,7 @@
   <w:rsids>
     <w:rsidRoot w:val="00AE71BD"/>
     <w:rsid w:val="003841D1"/>
+    <w:rsid w:val="00915D0C"/>
     <w:rsid w:val="00974F4C"/>
     <w:rsid w:val="00AA24C3"/>
     <w:rsid w:val="00AE71BD"/>

</xml_diff>